<commit_message>
Mention GDPR implementation experience
</commit_message>
<xml_diff>
--- a/Joakim_Pettersson_CV_Additude_M4_2025-10-22.docx
+++ b/Joakim_Pettersson_CV_Additude_M4_2025-10-22.docx
@@ -31,7 +31,21 @@
           <w:sz w:val="22"/>
         </w:rPr>
         <w:br/>
-        <w:t>ICT Additude | M4 Gothenburg</w:t>
+        <w:t xml:space="preserve">ICT </w:t>
+      </w:r>
+      <w:proofErr w:type="spellStart"/>
+      <w:r>
+        <w:rPr>
+          <w:sz w:val="22"/>
+        </w:rPr>
+        <w:t>Additude</w:t>
+      </w:r>
+      <w:proofErr w:type="spellEnd"/>
+      <w:r>
+        <w:rPr>
+          <w:sz w:val="22"/>
+        </w:rPr>
+        <w:t xml:space="preserve"> | M4</w:t>
       </w:r>
     </w:p>
     <w:p>
@@ -155,14 +169,7 @@
           <w:i/>
           <w:iCs/>
         </w:rPr>
-        <w:t xml:space="preserve">• </w:t>
-      </w:r>
-      <w:r>
-        <w:rPr>
-          <w:i/>
-          <w:iCs/>
-        </w:rPr>
-        <w:t>PowerPC • ARM • Intel x86 • Altera • Xilinx</w:t>
+        <w:t>• PowerPC • ARM • Intel x86 • Altera • Xilinx</w:t>
       </w:r>
     </w:p>
     <w:p>
@@ -193,14 +200,7 @@
           <w:i/>
           <w:iCs/>
         </w:rPr>
-        <w:t xml:space="preserve">• </w:t>
-      </w:r>
-      <w:r>
-        <w:rPr>
-          <w:i/>
-          <w:iCs/>
-        </w:rPr>
-        <w:t>Embedded C/C++ • Python • CAN / J1939 / CANopen • Ethernet / UDP / TCP/IP • RTOS • LabVIEW • AI/ML • Distributed Control • KVM / Docker • EMC &amp; Safety</w:t>
+        <w:t>• Embedded C/C++ • Python • CAN / J1939 / CANopen • Ethernet / UDP / TCP/IP • RTOS • LabVIEW • AI/ML • Distributed Control • KVM / Docker • EMC &amp; Safety</w:t>
       </w:r>
     </w:p>
     <w:p>
@@ -308,21 +308,7 @@
             <w:b/>
             <w:color w:val="004A99"/>
           </w:rPr>
-          <w:t>J1939 signaling in heavy ve</w:t>
-        </w:r>
-        <w:r>
-          <w:rPr>
-            <w:b/>
-            <w:color w:val="004A99"/>
-          </w:rPr>
-          <w:t>h</w:t>
-        </w:r>
-        <w:r>
-          <w:rPr>
-            <w:b/>
-            <w:color w:val="004A99"/>
-          </w:rPr>
-          <w:t>icles</w:t>
+          <w:t>J1939 signaling in heavy vehicles</w:t>
         </w:r>
       </w:hyperlink>
     </w:p>
@@ -367,10 +353,7 @@
         <w:spacing w:after="40"/>
       </w:pPr>
       <w:r>
-        <w:t>I</w:t>
-      </w:r>
-      <w:r>
-        <w:t>ntroduced automated instrument control and reproducible reporting to stabilize maintenance and documentation.</w:t>
+        <w:t>Introduced automated instrument control and reproducible reporting to stabilize maintenance and documentation.</w:t>
       </w:r>
     </w:p>
     <w:p>
@@ -406,21 +389,7 @@
             <w:b/>
             <w:color w:val="004A99"/>
           </w:rPr>
-          <w:t xml:space="preserve">Report arbitrarily nested </w:t>
-        </w:r>
-        <w:r>
-          <w:rPr>
-            <w:b/>
-            <w:color w:val="004A99"/>
-          </w:rPr>
-          <w:t>p</w:t>
-        </w:r>
-        <w:r>
-          <w:rPr>
-            <w:b/>
-            <w:color w:val="004A99"/>
-          </w:rPr>
-          <w:t>rojects (2024)</w:t>
+          <w:t>Report arbitrarily nested projects (2024)</w:t>
         </w:r>
       </w:hyperlink>
     </w:p>
@@ -485,21 +454,7 @@
             <w:b/>
             <w:color w:val="004A99"/>
           </w:rPr>
-          <w:t>Detect objects in o</w:t>
-        </w:r>
-        <w:r>
-          <w:rPr>
-            <w:b/>
-            <w:color w:val="004A99"/>
-          </w:rPr>
-          <w:t>b</w:t>
-        </w:r>
-        <w:r>
-          <w:rPr>
-            <w:b/>
-            <w:color w:val="004A99"/>
-          </w:rPr>
-          <w:t>jects (2023)</w:t>
+          <w:t>Detect objects in objects (2023)</w:t>
         </w:r>
       </w:hyperlink>
     </w:p>
@@ -545,10 +500,7 @@
         <w:spacing w:after="40"/>
       </w:pPr>
       <w:r>
-        <w:t>C</w:t>
-      </w:r>
-      <w:r>
-        <w:t>ontributed EMC and thermal improvements.</w:t>
+        <w:t>Contributed EMC and thermal improvements.</w:t>
       </w:r>
     </w:p>
     <w:p>
@@ -611,10 +563,10 @@
         <w:spacing w:after="40"/>
       </w:pPr>
       <w:r>
-        <w:t>St</w:t>
+        <w:t>Researched and prototyped new real-time GDPR compliance techniques</w:t>
       </w:r>
       <w:r>
-        <w:t>rengthened CI with containerized performance tests and compliance reviews.</w:t>
+        <w:t>.</w:t>
       </w:r>
     </w:p>
     <w:p>
@@ -650,21 +602,7 @@
             <w:b/>
             <w:color w:val="004A99"/>
           </w:rPr>
-          <w:t>Just Data! (2</w:t>
-        </w:r>
-        <w:r>
-          <w:rPr>
-            <w:b/>
-            <w:color w:val="004A99"/>
-          </w:rPr>
-          <w:t>0</w:t>
-        </w:r>
-        <w:r>
-          <w:rPr>
-            <w:b/>
-            <w:color w:val="004A99"/>
-          </w:rPr>
-          <w:t>21)</w:t>
+          <w:t>Just Data! (2021)</w:t>
         </w:r>
       </w:hyperlink>
     </w:p>
@@ -801,21 +739,7 @@
             <w:b/>
             <w:color w:val="004A99"/>
           </w:rPr>
-          <w:t>Fluid Tes</w:t>
-        </w:r>
-        <w:r>
-          <w:rPr>
-            <w:b/>
-            <w:color w:val="004A99"/>
-          </w:rPr>
-          <w:t>t</w:t>
-        </w:r>
-        <w:r>
-          <w:rPr>
-            <w:b/>
-            <w:color w:val="004A99"/>
-          </w:rPr>
-          <w:t xml:space="preserve"> Bench (2014)</w:t>
+          <w:t>Fluid Test Bench (2014)</w:t>
         </w:r>
       </w:hyperlink>
     </w:p>
@@ -833,21 +757,7 @@
             <w:b/>
             <w:color w:val="004A99"/>
           </w:rPr>
-          <w:t>SE542440C2 – So</w:t>
-        </w:r>
-        <w:r>
-          <w:rPr>
-            <w:b/>
-            <w:color w:val="004A99"/>
-          </w:rPr>
-          <w:t>u</w:t>
-        </w:r>
-        <w:r>
-          <w:rPr>
-            <w:b/>
-            <w:color w:val="004A99"/>
-          </w:rPr>
-          <w:t>nd valve speaker for regulating pressure (2020)</w:t>
+          <w:t>SE542440C2 – Sound valve speaker for regulating pressure (2020)</w:t>
         </w:r>
       </w:hyperlink>
     </w:p>
@@ -938,21 +848,7 @@
             <w:b/>
             <w:color w:val="004A99"/>
           </w:rPr>
-          <w:t>Bluetooth Programmabl</w:t>
-        </w:r>
-        <w:r>
-          <w:rPr>
-            <w:b/>
-            <w:color w:val="004A99"/>
-          </w:rPr>
-          <w:t>e</w:t>
-        </w:r>
-        <w:r>
-          <w:rPr>
-            <w:b/>
-            <w:color w:val="004A99"/>
-          </w:rPr>
-          <w:t xml:space="preserve"> Logic Device (2002)</w:t>
+          <w:t>Bluetooth Programmable Logic Device (2002)</w:t>
         </w:r>
       </w:hyperlink>
     </w:p>
@@ -970,21 +866,7 @@
             <w:b/>
             <w:color w:val="004A99"/>
           </w:rPr>
-          <w:t>First 911-certified advanc</w:t>
-        </w:r>
-        <w:r>
-          <w:rPr>
-            <w:b/>
-            <w:color w:val="004A99"/>
-          </w:rPr>
-          <w:t>e</w:t>
-        </w:r>
-        <w:r>
-          <w:rPr>
-            <w:b/>
-            <w:color w:val="004A99"/>
-          </w:rPr>
-          <w:t>d camera phone (2008)</w:t>
+          <w:t>First 911-certified advanced camera phone (2008)</w:t>
         </w:r>
       </w:hyperlink>
     </w:p>
@@ -1088,21 +970,7 @@
             <w:b/>
             <w:color w:val="004A99"/>
           </w:rPr>
-          <w:t>Quality assurance of driver com</w:t>
-        </w:r>
-        <w:r>
-          <w:rPr>
-            <w:b/>
-            <w:color w:val="004A99"/>
-          </w:rPr>
-          <w:t>f</w:t>
-        </w:r>
-        <w:r>
-          <w:rPr>
-            <w:b/>
-            <w:color w:val="004A99"/>
-          </w:rPr>
-          <w:t>ort for automatic transmissions (2000)</w:t>
+          <w:t>Quality assurance of driver comfort for automatic transmissions (2000)</w:t>
         </w:r>
       </w:hyperlink>
     </w:p>
@@ -1120,21 +988,7 @@
             <w:b/>
             <w:color w:val="004A99"/>
           </w:rPr>
-          <w:t>Hydrogen storage alterna</w:t>
-        </w:r>
-        <w:r>
-          <w:rPr>
-            <w:b/>
-            <w:color w:val="004A99"/>
-          </w:rPr>
-          <w:t>t</w:t>
-        </w:r>
-        <w:r>
-          <w:rPr>
-            <w:b/>
-            <w:color w:val="004A99"/>
-          </w:rPr>
-          <w:t>ives (1999)</w:t>
+          <w:t>Hydrogen storage alternatives (1999)</w:t>
         </w:r>
       </w:hyperlink>
     </w:p>
@@ -1198,21 +1052,7 @@
             <w:b/>
             <w:color w:val="004A99"/>
           </w:rPr>
-          <w:t>Conductance oscillations in quantu</w:t>
-        </w:r>
-        <w:r>
-          <w:rPr>
-            <w:b/>
-            <w:color w:val="004A99"/>
-          </w:rPr>
-          <w:t>m</w:t>
-        </w:r>
-        <w:r>
-          <w:rPr>
-            <w:b/>
-            <w:color w:val="004A99"/>
-          </w:rPr>
-          <w:t xml:space="preserve"> dots (1994–1996)</w:t>
+          <w:t>Conductance oscillations in quantum dots (1994–1996)</w:t>
         </w:r>
       </w:hyperlink>
     </w:p>
@@ -1230,21 +1070,7 @@
             <w:b/>
             <w:color w:val="004A99"/>
           </w:rPr>
-          <w:t xml:space="preserve">Extending the </w:t>
-        </w:r>
-        <w:r>
-          <w:rPr>
-            <w:b/>
-            <w:color w:val="004A99"/>
-          </w:rPr>
-          <w:t>h</w:t>
-        </w:r>
-        <w:r>
-          <w:rPr>
-            <w:b/>
-            <w:color w:val="004A99"/>
-          </w:rPr>
-          <w:t>igh-frequency limit of a single-electron transistor (1996)</w:t>
+          <w:t>Extending the high-frequency limit of a single-electron transistor (1996)</w:t>
         </w:r>
       </w:hyperlink>
     </w:p>
@@ -1262,21 +1088,7 @@
             <w:b/>
             <w:color w:val="004A99"/>
           </w:rPr>
-          <w:t xml:space="preserve">Submicron air-bridge interconnection </w:t>
-        </w:r>
-        <w:r>
-          <w:rPr>
-            <w:b/>
-            <w:color w:val="004A99"/>
-          </w:rPr>
-          <w:t>p</w:t>
-        </w:r>
-        <w:r>
-          <w:rPr>
-            <w:b/>
-            <w:color w:val="004A99"/>
-          </w:rPr>
-          <w:t>rocess for complex gate geometries (1997)</w:t>
+          <w:t>Submicron air-bridge interconnection process for complex gate geometries (1997)</w:t>
         </w:r>
       </w:hyperlink>
     </w:p>
@@ -2822,6 +2634,7 @@
   <w:style w:type="character" w:default="1" w:styleId="DefaultParagraphFont">
     <w:name w:val="Default Paragraph Font"/>
     <w:uiPriority w:val="1"/>
+    <w:semiHidden/>
     <w:unhideWhenUsed/>
   </w:style>
   <w:style w:type="table" w:default="1" w:styleId="TableNormal">

</xml_diff>